<commit_message>
Rewards diagram added to section of document
</commit_message>
<xml_diff>
--- a/Development plans/Ship Happens - Design Document.docx
+++ b/Development plans/Ship Happens - Design Document.docx
@@ -145,22 +145,7 @@
           <w:u w:val="single"/>
           <w:lang w:eastAsia="en-GB"/>
         </w:rPr>
-        <w:t>: “D</w:t>
-      </w:r>
-      <w:bookmarkStart w:id="0" w:name="_GoBack"/>
-      <w:bookmarkEnd w:id="0"/>
-      <w:r>
-        <w:rPr>
-          <w:rFonts w:eastAsia="Times New Roman" w:cstheme="minorHAnsi"/>
-          <w:b/>
-          <w:bCs/>
-          <w:color w:val="222222"/>
-          <w:sz w:val="28"/>
-          <w:szCs w:val="24"/>
-          <w:u w:val="single"/>
-          <w:lang w:eastAsia="en-GB"/>
-        </w:rPr>
-        <w:t>ecked” / “Ship Happens”</w:t>
+        <w:t>: “Decked” / “Ship Happens”</w:t>
       </w:r>
     </w:p>
     <w:p>
@@ -3247,6 +3232,8 @@
     <w:p/>
     <w:p/>
     <w:p/>
+    <w:p/>
+    <w:p/>
     <w:p>
       <w:pPr>
         <w:pStyle w:val="ListParagraph"/>
@@ -3256,6 +3243,7 @@
         </w:numPr>
       </w:pPr>
       <w:r>
+        <w:lastRenderedPageBreak/>
         <w:t>Player cannons:</w:t>
       </w:r>
     </w:p>
@@ -3280,7 +3268,6 @@
         </w:numPr>
       </w:pPr>
       <w:r>
-        <w:lastRenderedPageBreak/>
         <w:t>UI indicates the ammunition required by the cannons before they can be fired</w:t>
       </w:r>
     </w:p>
@@ -3749,6 +3736,7 @@
         <w:rPr>
           <w:color w:val="FF0000"/>
         </w:rPr>
+        <w:lastRenderedPageBreak/>
         <w:t>Rewards will contain variable rewards which can be applied to ship</w:t>
       </w:r>
     </w:p>
@@ -3767,7 +3755,6 @@
         <w:rPr>
           <w:color w:val="FF0000"/>
         </w:rPr>
-        <w:lastRenderedPageBreak/>
         <w:t>Different cannons would allow choice and player strategies regarding cannon damage, recoil amount, contents, additional contents</w:t>
       </w:r>
     </w:p>
@@ -4036,7 +4023,6 @@
         </w:numPr>
       </w:pPr>
       <w:r>
-        <w:lastRenderedPageBreak/>
         <w:t>Whale, wave:</w:t>
       </w:r>
     </w:p>
@@ -4276,7 +4262,6 @@
         </w:numPr>
       </w:pPr>
       <w:r>
-        <w:lastRenderedPageBreak/>
         <w:t>Retrieve material from hold:</w:t>
       </w:r>
       <w:r>
@@ -4673,6 +4658,7 @@
         </w:numPr>
       </w:pPr>
       <w:r>
+        <w:lastRenderedPageBreak/>
         <w:t>Player-repaired areas that are within the impact radius of an enemy cannonball, they will become damaged in addition to the new impact damage</w:t>
       </w:r>
     </w:p>
@@ -4691,7 +4677,6 @@
         <w:rPr>
           <w:color w:val="FF0000"/>
         </w:rPr>
-        <w:lastRenderedPageBreak/>
         <w:t>Progression damage:</w:t>
       </w:r>
     </w:p>
@@ -5150,6 +5135,72 @@
           <w:color w:val="FF0000"/>
         </w:rPr>
       </w:pPr>
+      <w:r>
+        <w:rPr>
+          <w:noProof/>
+        </w:rPr>
+        <w:lastRenderedPageBreak/>
+        <w:drawing>
+          <wp:anchor distT="0" distB="0" distL="114300" distR="114300" simplePos="0" relativeHeight="251829248" behindDoc="0" locked="0" layoutInCell="1" allowOverlap="1" wp14:anchorId="6CBFDA08" wp14:editId="104A447C">
+            <wp:simplePos x="0" y="0"/>
+            <wp:positionH relativeFrom="margin">
+              <wp:posOffset>3248025</wp:posOffset>
+            </wp:positionH>
+            <wp:positionV relativeFrom="paragraph">
+              <wp:posOffset>-771525</wp:posOffset>
+            </wp:positionV>
+            <wp:extent cx="3190875" cy="2505339"/>
+            <wp:effectExtent l="0" t="0" r="0" b="9525"/>
+            <wp:wrapNone/>
+            <wp:docPr id="6" name="Picture 6"/>
+            <wp:cNvGraphicFramePr>
+              <a:graphicFrameLocks xmlns:a="http://schemas.openxmlformats.org/drawingml/2006/main" noChangeAspect="1"/>
+            </wp:cNvGraphicFramePr>
+            <a:graphic xmlns:a="http://schemas.openxmlformats.org/drawingml/2006/main">
+              <a:graphicData uri="http://schemas.openxmlformats.org/drawingml/2006/picture">
+                <pic:pic xmlns:pic="http://schemas.openxmlformats.org/drawingml/2006/picture">
+                  <pic:nvPicPr>
+                    <pic:cNvPr id="1" name=""/>
+                    <pic:cNvPicPr/>
+                  </pic:nvPicPr>
+                  <pic:blipFill>
+                    <a:blip r:embed="rId39">
+                      <a:extLst>
+                        <a:ext uri="{28A0092B-C50C-407E-A947-70E740481C1C}">
+                          <a14:useLocalDpi xmlns:a14="http://schemas.microsoft.com/office/drawing/2010/main" val="0"/>
+                        </a:ext>
+                      </a:extLst>
+                    </a:blip>
+                    <a:stretch>
+                      <a:fillRect/>
+                    </a:stretch>
+                  </pic:blipFill>
+                  <pic:spPr>
+                    <a:xfrm>
+                      <a:off x="0" y="0"/>
+                      <a:ext cx="3190875" cy="2505339"/>
+                    </a:xfrm>
+                    <a:prstGeom prst="rect">
+                      <a:avLst/>
+                    </a:prstGeom>
+                    <a:effectLst>
+                      <a:innerShdw blurRad="114300">
+                        <a:srgbClr val="FF0000"/>
+                      </a:innerShdw>
+                    </a:effectLst>
+                  </pic:spPr>
+                </pic:pic>
+              </a:graphicData>
+            </a:graphic>
+            <wp14:sizeRelH relativeFrom="margin">
+              <wp14:pctWidth>0</wp14:pctWidth>
+            </wp14:sizeRelH>
+            <wp14:sizeRelV relativeFrom="margin">
+              <wp14:pctHeight>0</wp14:pctHeight>
+            </wp14:sizeRelV>
+          </wp:anchor>
+        </w:drawing>
+      </w:r>
     </w:p>
     <w:p>
       <w:pPr>
@@ -5165,7 +5216,6 @@
           <w:sz w:val="28"/>
           <w:u w:val="single"/>
         </w:rPr>
-        <w:lastRenderedPageBreak/>
         <w:t>Rewards:</w:t>
       </w:r>
     </w:p>
@@ -5252,6 +5302,14 @@
     <w:p>
       <w:pPr>
         <w:pStyle w:val="ListParagraph"/>
+        <w:rPr>
+          <w:color w:val="FF0000"/>
+        </w:rPr>
+      </w:pPr>
+    </w:p>
+    <w:p>
+      <w:pPr>
+        <w:pStyle w:val="ListParagraph"/>
         <w:numPr>
           <w:ilvl w:val="0"/>
           <w:numId w:val="1"/>
@@ -5472,20 +5530,37 @@
       </w:pPr>
       <w:r>
         <w:rPr>
+          <w:color w:val="FF0000"/>
+        </w:rPr>
+        <w:t>End of level will see players reach the next island, where the earned chest(s) will be shown and opened revealing the player awards</w:t>
+      </w:r>
+    </w:p>
+    <w:p>
+      <w:pPr>
+        <w:rPr>
+          <w:b/>
+          <w:sz w:val="28"/>
+          <w:u w:val="single"/>
+        </w:rPr>
+      </w:pPr>
+      <w:bookmarkStart w:id="0" w:name="_GoBack"/>
+      <w:bookmarkEnd w:id="0"/>
+      <w:r>
+        <w:rPr>
           <w:noProof/>
           <w:color w:val="FF0000"/>
         </w:rPr>
         <w:drawing>
-          <wp:anchor distT="0" distB="0" distL="114300" distR="114300" simplePos="0" relativeHeight="251805696" behindDoc="0" locked="0" layoutInCell="1" allowOverlap="1" wp14:anchorId="1043D13B" wp14:editId="798EA146">
+          <wp:anchor distT="0" distB="0" distL="114300" distR="114300" simplePos="0" relativeHeight="251805696" behindDoc="0" locked="0" layoutInCell="1" allowOverlap="1" wp14:anchorId="1043D13B" wp14:editId="6530BD9C">
             <wp:simplePos x="0" y="0"/>
             <wp:positionH relativeFrom="margin">
-              <wp:posOffset>1609725</wp:posOffset>
+              <wp:posOffset>1190625</wp:posOffset>
             </wp:positionH>
             <wp:positionV relativeFrom="paragraph">
-              <wp:posOffset>414020</wp:posOffset>
+              <wp:posOffset>285750</wp:posOffset>
             </wp:positionV>
-            <wp:extent cx="3000375" cy="2042795"/>
-            <wp:effectExtent l="0" t="0" r="9525" b="0"/>
+            <wp:extent cx="3657600" cy="2489835"/>
+            <wp:effectExtent l="0" t="0" r="0" b="5715"/>
             <wp:wrapTopAndBottom/>
             <wp:docPr id="23" name="Picture 23"/>
             <wp:cNvGraphicFramePr>
@@ -5501,7 +5576,7 @@
                     </pic:cNvPicPr>
                   </pic:nvPicPr>
                   <pic:blipFill rotWithShape="1">
-                    <a:blip r:embed="rId39" cstate="print">
+                    <a:blip r:embed="rId40" cstate="print">
                       <a:extLst>
                         <a:ext uri="{28A0092B-C50C-407E-A947-70E740481C1C}">
                           <a14:useLocalDpi xmlns:a14="http://schemas.microsoft.com/office/drawing/2010/main" val="0"/>
@@ -5514,7 +5589,7 @@
                   <pic:spPr bwMode="auto">
                     <a:xfrm>
                       <a:off x="0" y="0"/>
-                      <a:ext cx="3000375" cy="2042795"/>
+                      <a:ext cx="3657600" cy="2489835"/>
                     </a:xfrm>
                     <a:prstGeom prst="rect">
                       <a:avLst/>
@@ -5546,12 +5621,6 @@
           </wp:anchor>
         </w:drawing>
       </w:r>
-      <w:r>
-        <w:rPr>
-          <w:color w:val="FF0000"/>
-        </w:rPr>
-        <w:t>End of level will see players reach the next island, where the earned chest(s) will be shown and opened revealing the player awards</w:t>
-      </w:r>
     </w:p>
     <w:p>
       <w:pPr>
@@ -5561,12 +5630,49 @@
           <w:u w:val="single"/>
         </w:rPr>
       </w:pPr>
-      <w:r>
+    </w:p>
+    <w:p>
+      <w:pPr>
         <w:rPr>
           <w:b/>
           <w:sz w:val="28"/>
           <w:u w:val="single"/>
         </w:rPr>
+      </w:pPr>
+    </w:p>
+    <w:p>
+      <w:pPr>
+        <w:rPr>
+          <w:b/>
+          <w:sz w:val="28"/>
+          <w:u w:val="single"/>
+        </w:rPr>
+      </w:pPr>
+    </w:p>
+    <w:p>
+      <w:pPr>
+        <w:rPr>
+          <w:b/>
+          <w:sz w:val="28"/>
+          <w:u w:val="single"/>
+        </w:rPr>
+      </w:pPr>
+    </w:p>
+    <w:p>
+      <w:pPr>
+        <w:rPr>
+          <w:b/>
+          <w:sz w:val="28"/>
+          <w:u w:val="single"/>
+        </w:rPr>
+      </w:pPr>
+      <w:r>
+        <w:rPr>
+          <w:b/>
+          <w:sz w:val="28"/>
+          <w:u w:val="single"/>
+        </w:rPr>
+        <w:lastRenderedPageBreak/>
         <w:t>Resources:</w:t>
       </w:r>
     </w:p>
@@ -5618,13 +5724,7 @@
         </w:rPr>
       </w:pPr>
       <w:r>
-        <w:t xml:space="preserve">If used by a player, the resource becomes unavailable, enters a recharge state and remains </w:t>
-      </w:r>
-      <w:r>
-        <w:t>unavailable</w:t>
-      </w:r>
-      <w:r>
-        <w:t xml:space="preserve"> until the recharge has completed.</w:t>
+        <w:t>If used by a player, the resource becomes unavailable, enters a recharge state and remains unavailable until the recharge has completed.</w:t>
       </w:r>
     </w:p>
     <w:p>
@@ -5765,7 +5865,6 @@
         <w:rPr>
           <w:color w:val="FF0000"/>
         </w:rPr>
-        <w:lastRenderedPageBreak/>
         <w:t>Profile resources are earnt by destroying emery ships (small amount), and through chest unlocks (large amount)</w:t>
       </w:r>
     </w:p>
@@ -6301,6 +6400,7 @@
           <w:shd w:val="clear" w:color="auto" w:fill="FFFFFF"/>
           <w:lang w:eastAsia="en-GB"/>
         </w:rPr>
+        <w:lastRenderedPageBreak/>
         <w:t>Who or what are the characters in the game?</w:t>
       </w:r>
     </w:p>
@@ -6526,7 +6626,6 @@
           <w:u w:val="single"/>
           <w:lang w:eastAsia="en-GB"/>
         </w:rPr>
-        <w:lastRenderedPageBreak/>
         <w:t>Assets</w:t>
       </w:r>
     </w:p>
@@ -6621,7 +6720,7 @@
                     <pic:cNvPicPr/>
                   </pic:nvPicPr>
                   <pic:blipFill>
-                    <a:blip r:embed="rId40">
+                    <a:blip r:embed="rId41">
                       <a:extLst>
                         <a:ext uri="{28A0092B-C50C-407E-A947-70E740481C1C}">
                           <a14:useLocalDpi xmlns:a14="http://schemas.microsoft.com/office/drawing/2010/main" val="0"/>
@@ -7189,6 +7288,7 @@
           <w:u w:val="single"/>
           <w:lang w:eastAsia="en-GB"/>
         </w:rPr>
+        <w:lastRenderedPageBreak/>
         <w:t>3D assets team will produce:</w:t>
       </w:r>
     </w:p>
@@ -8385,6 +8485,7 @@
           <w:sz w:val="24"/>
           <w:lang w:eastAsia="en-GB"/>
         </w:rPr>
+        <w:lastRenderedPageBreak/>
         <w:t xml:space="preserve">Crow’s nest voice lines </w:t>
       </w:r>
       <w:r>
@@ -8692,7 +8793,6 @@
           <w:color w:val="FF0000"/>
           <w:lang w:eastAsia="en-GB"/>
         </w:rPr>
-        <w:lastRenderedPageBreak/>
         <w:t>Ship customisation:</w:t>
       </w:r>
     </w:p>
@@ -9092,7 +9192,6 @@
           <w:sz w:val="28"/>
           <w:u w:val="single"/>
         </w:rPr>
-        <w:lastRenderedPageBreak/>
         <w:t>Full Game Design Overview Flowchart</w:t>
       </w:r>
     </w:p>
@@ -10901,7 +11000,6 @@
           <w:sz w:val="28"/>
           <w:u w:val="single"/>
         </w:rPr>
-        <w:lastRenderedPageBreak/>
         <w:t>MVP</w:t>
       </w:r>
       <w:r>
@@ -11612,7 +11710,6 @@
           <w:sz w:val="28"/>
           <w:u w:val="single"/>
         </w:rPr>
-        <w:lastRenderedPageBreak/>
         <w:t>Initial level (tutorial) gameplay</w:t>
       </w:r>
     </w:p>
@@ -16145,7 +16242,7 @@
 </file>
 
 <file path=customXml/itemProps1.xml><?xml version="1.0" encoding="utf-8"?>
-<ds:datastoreItem xmlns:ds="http://schemas.openxmlformats.org/officeDocument/2006/customXml" ds:itemID="{8518A475-EF2B-4C62-B6DD-05B957145690}">
+<ds:datastoreItem xmlns:ds="http://schemas.openxmlformats.org/officeDocument/2006/customXml" ds:itemID="{BAE91457-2B15-4320-864B-89F164BE6E34}">
   <ds:schemaRefs>
     <ds:schemaRef ds:uri="http://schemas.openxmlformats.org/officeDocument/2006/bibliography"/>
   </ds:schemaRefs>

</xml_diff>